<commit_message>
Update in User Journey Intervew's files
</commit_message>
<xml_diff>
--- a/Template for User Journey Interview.docx
+++ b/Template for User Journey Interview.docx
@@ -1,6 +1,6 @@
 
 <file path=word/document.xml><?xml version="1.0" encoding="utf-8"?>
-<w:document xmlns:wpc="http://schemas.microsoft.com/office/word/2010/wordprocessingCanvas" xmlns:cx="http://schemas.microsoft.com/office/drawing/2014/chartex" xmlns:cx1="http://schemas.microsoft.com/office/drawing/2015/9/8/chartex" xmlns:cx2="http://schemas.microsoft.com/office/drawing/2015/10/21/chartex" xmlns:cx3="http://schemas.microsoft.com/office/drawing/2016/5/9/chartex" xmlns:cx4="http://schemas.microsoft.com/office/drawing/2016/5/10/chartex" xmlns:cx5="http://schemas.microsoft.com/office/drawing/2016/5/11/chartex" xmlns:cx6="http://schemas.microsoft.com/office/drawing/2016/5/12/chartex" xmlns:cx7="http://schemas.microsoft.com/office/drawing/2016/5/13/chartex" xmlns:cx8="http://schemas.microsoft.com/office/drawing/2016/5/14/chartex" xmlns:mc="http://schemas.openxmlformats.org/markup-compatibility/2006" xmlns:aink="http://schemas.microsoft.com/office/drawing/2016/ink" xmlns:am3d="http://schemas.microsoft.com/office/drawing/2017/model3d" xmlns:o="urn:schemas-microsoft-com:office:office" xmlns:r="http://schemas.openxmlformats.org/officeDocument/2006/relationships" xmlns:m="http://schemas.openxmlformats.org/officeDocument/2006/math" xmlns:v="urn:schemas-microsoft-com:vml" xmlns:wp14="http://schemas.microsoft.com/office/word/2010/wordprocessingDrawing" xmlns:wp="http://schemas.openxmlformats.org/drawingml/2006/wordprocessingDrawing" xmlns:w10="urn:schemas-microsoft-com:office:word" xmlns:w="http://schemas.openxmlformats.org/wordprocessingml/2006/main" xmlns:w14="http://schemas.microsoft.com/office/word/2010/wordml" xmlns:w15="http://schemas.microsoft.com/office/word/2012/wordml" xmlns:w16cex="http://schemas.microsoft.com/office/word/2018/wordml/cex" xmlns:w16cid="http://schemas.microsoft.com/office/word/2016/wordml/cid" xmlns:w16="http://schemas.microsoft.com/office/word/2018/wordml" xmlns:w16se="http://schemas.microsoft.com/office/word/2015/wordml/symex" xmlns:wpg="http://schemas.microsoft.com/office/word/2010/wordprocessingGroup" xmlns:wpi="http://schemas.microsoft.com/office/word/2010/wordprocessingInk" xmlns:wne="http://schemas.microsoft.com/office/word/2006/wordml" xmlns:wps="http://schemas.microsoft.com/office/word/2010/wordprocessingShape" mc:Ignorable="w14 w15 w16se w16cid w16 w16cex wp14">
+<w:document xmlns:wpc="http://schemas.microsoft.com/office/word/2010/wordprocessingCanvas" xmlns:cx="http://schemas.microsoft.com/office/drawing/2014/chartex" xmlns:cx1="http://schemas.microsoft.com/office/drawing/2015/9/8/chartex" xmlns:cx2="http://schemas.microsoft.com/office/drawing/2015/10/21/chartex" xmlns:cx3="http://schemas.microsoft.com/office/drawing/2016/5/9/chartex" xmlns:cx4="http://schemas.microsoft.com/office/drawing/2016/5/10/chartex" xmlns:cx5="http://schemas.microsoft.com/office/drawing/2016/5/11/chartex" xmlns:cx6="http://schemas.microsoft.com/office/drawing/2016/5/12/chartex" xmlns:cx7="http://schemas.microsoft.com/office/drawing/2016/5/13/chartex" xmlns:cx8="http://schemas.microsoft.com/office/drawing/2016/5/14/chartex" xmlns:mc="http://schemas.openxmlformats.org/markup-compatibility/2006" xmlns:aink="http://schemas.microsoft.com/office/drawing/2016/ink" xmlns:am3d="http://schemas.microsoft.com/office/drawing/2017/model3d" xmlns:o="urn:schemas-microsoft-com:office:office" xmlns:r="http://schemas.openxmlformats.org/officeDocument/2006/relationships" xmlns:m="http://schemas.openxmlformats.org/officeDocument/2006/math" xmlns:v="urn:schemas-microsoft-com:vml" xmlns:wp14="http://schemas.microsoft.com/office/word/2010/wordprocessingDrawing" xmlns:wp="http://schemas.openxmlformats.org/drawingml/2006/wordprocessingDrawing" xmlns:w10="urn:schemas-microsoft-com:office:word" xmlns:w="http://schemas.openxmlformats.org/wordprocessingml/2006/main" xmlns:w14="http://schemas.microsoft.com/office/word/2010/wordml" xmlns:w15="http://schemas.microsoft.com/office/word/2012/wordml" xmlns:w16cex="http://schemas.microsoft.com/office/word/2018/wordml/cex" xmlns:w16cid="http://schemas.microsoft.com/office/word/2016/wordml/cid" xmlns:w16="http://schemas.microsoft.com/office/word/2018/wordml" xmlns:w16sdtdh="http://schemas.microsoft.com/office/word/2020/wordml/sdtdatahash" xmlns:w16se="http://schemas.microsoft.com/office/word/2015/wordml/symex" xmlns:wpg="http://schemas.microsoft.com/office/word/2010/wordprocessingGroup" xmlns:wpi="http://schemas.microsoft.com/office/word/2010/wordprocessingInk" xmlns:wne="http://schemas.microsoft.com/office/word/2006/wordml" xmlns:wps="http://schemas.microsoft.com/office/word/2010/wordprocessingShape" mc:Ignorable="w14 w15 w16se w16cid w16 w16cex w16sdtdh wp14">
   <w:body>
     <w:p>
       <w:pPr>
@@ -309,13 +309,7 @@
       </w:r>
       <w:proofErr w:type="spellEnd"/>
       <w:r>
-        <w:t xml:space="preserve"> </w:t>
-      </w:r>
-      <w:r>
-        <w:t>2</w:t>
-      </w:r>
-      <w:r>
-        <w:t>:</w:t>
+        <w:t xml:space="preserve"> 2:</w:t>
       </w:r>
     </w:p>
     <w:p>
@@ -637,29 +631,28 @@
       </w:r>
     </w:p>
     <w:p>
-      <w:r>
+      <w:pPr>
         <w:rPr>
           <w:b/>
           <w:bCs/>
-        </w:rPr>
-        <w:t>R</w:t>
-      </w:r>
-      <w:r>
-        <w:rPr>
-          <w:b/>
-          <w:bCs/>
-        </w:rPr>
-        <w:t>estrições da tarefa:</w:t>
-      </w:r>
-      <w:r>
-        <w:t xml:space="preserve"> Conheciment</w:t>
-      </w:r>
-      <w:r>
-        <w:t>o dos critérios constantes em manual</w:t>
-      </w:r>
-    </w:p>
-    <w:p/>
-    <w:p/>
+          <w:lang w:val="en-US"/>
+        </w:rPr>
+      </w:pPr>
+    </w:p>
+    <w:p>
+      <w:pPr>
+        <w:rPr>
+          <w:lang w:val="en-US"/>
+        </w:rPr>
+      </w:pPr>
+    </w:p>
+    <w:p>
+      <w:pPr>
+        <w:rPr>
+          <w:lang w:val="en-US"/>
+        </w:rPr>
+      </w:pPr>
+    </w:p>
     <w:p>
       <w:pPr>
         <w:rPr>
@@ -679,16 +672,16 @@
         <mc:AlternateContent>
           <mc:Choice Requires="wps">
             <w:drawing>
-              <wp:anchor distT="0" distB="3810" distL="114300" distR="114300" simplePos="0" relativeHeight="5" behindDoc="0" locked="0" layoutInCell="1" allowOverlap="1" wp14:anchorId="70DB86C3" wp14:editId="0396472F">
+              <wp:anchor distT="0" distB="3810" distL="114300" distR="114300" simplePos="0" relativeHeight="5" behindDoc="0" locked="0" layoutInCell="1" allowOverlap="1" wp14:anchorId="70DB86C3" wp14:editId="559A8CE3">
                 <wp:simplePos x="0" y="0"/>
                 <wp:positionH relativeFrom="margin">
-                  <wp:posOffset>2529205</wp:posOffset>
+                  <wp:align>center</wp:align>
                 </wp:positionH>
                 <wp:positionV relativeFrom="paragraph">
-                  <wp:posOffset>-479425</wp:posOffset>
+                  <wp:posOffset>-481330</wp:posOffset>
                 </wp:positionV>
-                <wp:extent cx="4314825" cy="472440"/>
-                <wp:effectExtent l="0" t="0" r="9525" b="3810"/>
+                <wp:extent cx="2242457" cy="472440"/>
+                <wp:effectExtent l="0" t="0" r="5715" b="3810"/>
                 <wp:wrapNone/>
                 <wp:docPr id="4" name="Caixa de Texto 4"/>
                 <wp:cNvGraphicFramePr/>
@@ -699,7 +692,7 @@
                       <wps:spPr>
                         <a:xfrm>
                           <a:off x="0" y="0"/>
-                          <a:ext cx="4314825" cy="472440"/>
+                          <a:ext cx="2242457" cy="472440"/>
                         </a:xfrm>
                         <a:prstGeom prst="rect">
                           <a:avLst/>
@@ -736,7 +729,7 @@
                                 <w:sz w:val="36"/>
                                 <w:szCs w:val="36"/>
                               </w:rPr>
-                              <w:t>FLUXO DA JORNADA DO USUÁRIO</w:t>
+                              <w:t>USER JOUNEY FLOW</w:t>
                             </w:r>
                           </w:p>
                         </w:txbxContent>
@@ -755,7 +748,7 @@
           </mc:Choice>
           <mc:Fallback>
             <w:pict>
-              <v:rect w14:anchorId="70DB86C3" id="Caixa de Texto 4" o:spid="_x0000_s1026" style="position:absolute;margin-left:199.15pt;margin-top:-37.75pt;width:339.75pt;height:37.2pt;z-index:5;visibility:visible;mso-wrap-style:square;mso-width-percent:0;mso-wrap-distance-left:9pt;mso-wrap-distance-top:0;mso-wrap-distance-right:9pt;mso-wrap-distance-bottom:.3pt;mso-position-horizontal:absolute;mso-position-horizontal-relative:margin;mso-position-vertical:absolute;mso-position-vertical-relative:text;mso-width-percent:0;mso-width-relative:margin;v-text-anchor:top" o:gfxdata="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" stroked="f" strokeweight=".18mm">
+              <v:rect w14:anchorId="70DB86C3" id="Caixa de Texto 4" o:spid="_x0000_s1026" style="position:absolute;margin-left:0;margin-top:-37.9pt;width:176.55pt;height:37.2pt;z-index:5;visibility:visible;mso-wrap-style:square;mso-width-percent:0;mso-wrap-distance-left:9pt;mso-wrap-distance-top:0;mso-wrap-distance-right:9pt;mso-wrap-distance-bottom:.3pt;mso-position-horizontal:center;mso-position-horizontal-relative:margin;mso-position-vertical:absolute;mso-position-vertical-relative:text;mso-width-percent:0;mso-width-relative:margin;v-text-anchor:top" o:gfxdata="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" stroked="f" strokeweight=".18mm">
                 <v:textbox>
                   <w:txbxContent>
                     <w:p>
@@ -769,7 +762,7 @@
                           <w:sz w:val="36"/>
                           <w:szCs w:val="36"/>
                         </w:rPr>
-                        <w:t>FLUXO DA JORNADA DO USUÁRIO</w:t>
+                        <w:t>USER JOUNEY FLOW</w:t>
                       </w:r>
                     </w:p>
                   </w:txbxContent>
@@ -804,25 +797,7 @@
           <w:iCs/>
           <w:lang w:val="en-US"/>
         </w:rPr>
-        <w:t xml:space="preserve">the </w:t>
-      </w:r>
-      <w:proofErr w:type="gramStart"/>
-      <w:r>
-        <w:rPr>
-          <w:i/>
-          <w:iCs/>
-          <w:lang w:val="en-US"/>
-        </w:rPr>
-        <w:t>steps</w:t>
-      </w:r>
-      <w:proofErr w:type="gramEnd"/>
-      <w:r>
-        <w:rPr>
-          <w:i/>
-          <w:iCs/>
-          <w:lang w:val="en-US"/>
-        </w:rPr>
-        <w:t xml:space="preserve"> user takes before, during and after the task under analysis. </w:t>
+        <w:t xml:space="preserve">the steps user takes before, during and after the task under analysis. </w:t>
       </w:r>
       <w:r>
         <w:rPr>
@@ -2226,7 +2201,7 @@
 </file>
 
 <file path=word/numbering.xml><?xml version="1.0" encoding="utf-8"?>
-<w:numbering xmlns:wpc="http://schemas.microsoft.com/office/word/2010/wordprocessingCanvas" xmlns:cx="http://schemas.microsoft.com/office/drawing/2014/chartex" xmlns:cx1="http://schemas.microsoft.com/office/drawing/2015/9/8/chartex" xmlns:cx2="http://schemas.microsoft.com/office/drawing/2015/10/21/chartex" xmlns:cx3="http://schemas.microsoft.com/office/drawing/2016/5/9/chartex" xmlns:cx4="http://schemas.microsoft.com/office/drawing/2016/5/10/chartex" xmlns:cx5="http://schemas.microsoft.com/office/drawing/2016/5/11/chartex" xmlns:cx6="http://schemas.microsoft.com/office/drawing/2016/5/12/chartex" xmlns:cx7="http://schemas.microsoft.com/office/drawing/2016/5/13/chartex" xmlns:cx8="http://schemas.microsoft.com/office/drawing/2016/5/14/chartex" xmlns:mc="http://schemas.openxmlformats.org/markup-compatibility/2006" xmlns:aink="http://schemas.microsoft.com/office/drawing/2016/ink" xmlns:am3d="http://schemas.microsoft.com/office/drawing/2017/model3d" xmlns:o="urn:schemas-microsoft-com:office:office" xmlns:r="http://schemas.openxmlformats.org/officeDocument/2006/relationships" xmlns:m="http://schemas.openxmlformats.org/officeDocument/2006/math" xmlns:v="urn:schemas-microsoft-com:vml" xmlns:wp14="http://schemas.microsoft.com/office/word/2010/wordprocessingDrawing" xmlns:wp="http://schemas.openxmlformats.org/drawingml/2006/wordprocessingDrawing" xmlns:w10="urn:schemas-microsoft-com:office:word" xmlns:w="http://schemas.openxmlformats.org/wordprocessingml/2006/main" xmlns:w14="http://schemas.microsoft.com/office/word/2010/wordml" xmlns:w15="http://schemas.microsoft.com/office/word/2012/wordml" xmlns:w16cex="http://schemas.microsoft.com/office/word/2018/wordml/cex" xmlns:w16cid="http://schemas.microsoft.com/office/word/2016/wordml/cid" xmlns:w16="http://schemas.microsoft.com/office/word/2018/wordml" xmlns:w16se="http://schemas.microsoft.com/office/word/2015/wordml/symex" xmlns:wpg="http://schemas.microsoft.com/office/word/2010/wordprocessingGroup" xmlns:wpi="http://schemas.microsoft.com/office/word/2010/wordprocessingInk" xmlns:wne="http://schemas.microsoft.com/office/word/2006/wordml" xmlns:wps="http://schemas.microsoft.com/office/word/2010/wordprocessingShape" mc:Ignorable="w14 w15 w16se w16cid w16 w16cex wp14">
+<w:numbering xmlns:wpc="http://schemas.microsoft.com/office/word/2010/wordprocessingCanvas" xmlns:cx="http://schemas.microsoft.com/office/drawing/2014/chartex" xmlns:cx1="http://schemas.microsoft.com/office/drawing/2015/9/8/chartex" xmlns:cx2="http://schemas.microsoft.com/office/drawing/2015/10/21/chartex" xmlns:cx3="http://schemas.microsoft.com/office/drawing/2016/5/9/chartex" xmlns:cx4="http://schemas.microsoft.com/office/drawing/2016/5/10/chartex" xmlns:cx5="http://schemas.microsoft.com/office/drawing/2016/5/11/chartex" xmlns:cx6="http://schemas.microsoft.com/office/drawing/2016/5/12/chartex" xmlns:cx7="http://schemas.microsoft.com/office/drawing/2016/5/13/chartex" xmlns:cx8="http://schemas.microsoft.com/office/drawing/2016/5/14/chartex" xmlns:mc="http://schemas.openxmlformats.org/markup-compatibility/2006" xmlns:aink="http://schemas.microsoft.com/office/drawing/2016/ink" xmlns:am3d="http://schemas.microsoft.com/office/drawing/2017/model3d" xmlns:o="urn:schemas-microsoft-com:office:office" xmlns:r="http://schemas.openxmlformats.org/officeDocument/2006/relationships" xmlns:m="http://schemas.openxmlformats.org/officeDocument/2006/math" xmlns:v="urn:schemas-microsoft-com:vml" xmlns:wp14="http://schemas.microsoft.com/office/word/2010/wordprocessingDrawing" xmlns:wp="http://schemas.openxmlformats.org/drawingml/2006/wordprocessingDrawing" xmlns:w10="urn:schemas-microsoft-com:office:word" xmlns:w="http://schemas.openxmlformats.org/wordprocessingml/2006/main" xmlns:w14="http://schemas.microsoft.com/office/word/2010/wordml" xmlns:w15="http://schemas.microsoft.com/office/word/2012/wordml" xmlns:w16cex="http://schemas.microsoft.com/office/word/2018/wordml/cex" xmlns:w16cid="http://schemas.microsoft.com/office/word/2016/wordml/cid" xmlns:w16="http://schemas.microsoft.com/office/word/2018/wordml" xmlns:w16sdtdh="http://schemas.microsoft.com/office/word/2020/wordml/sdtdatahash" xmlns:w16se="http://schemas.microsoft.com/office/word/2015/wordml/symex" xmlns:wpg="http://schemas.microsoft.com/office/word/2010/wordprocessingGroup" xmlns:wpi="http://schemas.microsoft.com/office/word/2010/wordprocessingInk" xmlns:wne="http://schemas.microsoft.com/office/word/2006/wordml" xmlns:wps="http://schemas.microsoft.com/office/word/2010/wordprocessingShape" mc:Ignorable="w14 w15 w16se w16cid w16 w16cex w16sdtdh wp14">
   <w:abstractNum w:abstractNumId="0" w15:restartNumberingAfterBreak="0">
     <w:nsid w:val="30C65838"/>
     <w:multiLevelType w:val="multilevel"/>
@@ -2561,7 +2536,7 @@
 </file>
 
 <file path=word/styles.xml><?xml version="1.0" encoding="utf-8"?>
-<w:styles xmlns:mc="http://schemas.openxmlformats.org/markup-compatibility/2006" xmlns:r="http://schemas.openxmlformats.org/officeDocument/2006/relationships" xmlns:w="http://schemas.openxmlformats.org/wordprocessingml/2006/main" xmlns:w14="http://schemas.microsoft.com/office/word/2010/wordml" xmlns:w15="http://schemas.microsoft.com/office/word/2012/wordml" xmlns:w16cex="http://schemas.microsoft.com/office/word/2018/wordml/cex" xmlns:w16cid="http://schemas.microsoft.com/office/word/2016/wordml/cid" xmlns:w16="http://schemas.microsoft.com/office/word/2018/wordml" xmlns:w16se="http://schemas.microsoft.com/office/word/2015/wordml/symex" mc:Ignorable="w14 w15 w16se w16cid w16 w16cex">
+<w:styles xmlns:mc="http://schemas.openxmlformats.org/markup-compatibility/2006" xmlns:r="http://schemas.openxmlformats.org/officeDocument/2006/relationships" xmlns:w="http://schemas.openxmlformats.org/wordprocessingml/2006/main" xmlns:w14="http://schemas.microsoft.com/office/word/2010/wordml" xmlns:w15="http://schemas.microsoft.com/office/word/2012/wordml" xmlns:w16cex="http://schemas.microsoft.com/office/word/2018/wordml/cex" xmlns:w16cid="http://schemas.microsoft.com/office/word/2016/wordml/cid" xmlns:w16="http://schemas.microsoft.com/office/word/2018/wordml" xmlns:w16sdtdh="http://schemas.microsoft.com/office/word/2020/wordml/sdtdatahash" xmlns:w16se="http://schemas.microsoft.com/office/word/2015/wordml/symex" mc:Ignorable="w14 w15 w16se w16cid w16 w16cex w16sdtdh">
   <w:docDefaults>
     <w:rPrDefault>
       <w:rPr>

</xml_diff>